<commit_message>
Updated the docx file
</commit_message>
<xml_diff>
--- a/NonExamAssessment.docx
+++ b/NonExamAssessment.docx
@@ -26,16 +26,8 @@
     <w:p>
       <w:pPr>
         <w:pStyle w:val="Subtitle"/>
-        <w:rPr>
-          <w:rFonts w:ascii="Courier New" w:eastAsia="Times New Roman" w:hAnsi="Courier New" w:cs="Courier New"/>
-          <w:lang w:eastAsia="en-GB"/>
-        </w:rPr>
-      </w:pPr>
-      <w:r>
-        <w:rPr>
-          <w:rFonts w:ascii="Courier New" w:eastAsia="Times New Roman" w:hAnsi="Courier New" w:cs="Courier New"/>
-          <w:lang w:eastAsia="en-GB"/>
-        </w:rPr>
+      </w:pPr>
+      <w:r>
         <w:t>--Analysis for the NEA project--</w:t>
       </w:r>
     </w:p>
@@ -406,7 +398,27 @@
           <w:szCs w:val="20"/>
           <w:lang w:eastAsia="en-GB"/>
         </w:rPr>
-        <w:t>-Worth only 1 point, there are five of these cards. When played, the player can accuse someone of holding a certain card. If the accusing player guesses the correct card, the accused player goes out of that round. However, a guard cannot accuse another player of being a guard.</w:t>
+        <w:t xml:space="preserve">-Worth only 1 point, there are five of these cards. When played, the player can accuse someone of holding a certain card. If the accusing player guesses the correct card, the </w:t>
+      </w:r>
+      <w:r>
+        <w:rPr>
+          <w:rFonts w:ascii="Courier New" w:eastAsia="Times New Roman" w:hAnsi="Courier New" w:cs="Courier New"/>
+          <w:color w:val="000000"/>
+          <w:sz w:val="20"/>
+          <w:szCs w:val="20"/>
+          <w:lang w:eastAsia="en-GB"/>
+        </w:rPr>
+        <w:t>challenged</w:t>
+      </w:r>
+      <w:r>
+        <w:rPr>
+          <w:rFonts w:ascii="Courier New" w:eastAsia="Times New Roman" w:hAnsi="Courier New" w:cs="Courier New"/>
+          <w:color w:val="000000"/>
+          <w:sz w:val="20"/>
+          <w:szCs w:val="20"/>
+          <w:lang w:eastAsia="en-GB"/>
+        </w:rPr>
+        <w:t xml:space="preserve"> player goes out of that round. However, a guard cannot accuse another player of being a guard.</w:t>
       </w:r>
     </w:p>
     <w:p>
@@ -1293,29 +1305,7 @@
           <w:szCs w:val="20"/>
           <w:lang w:eastAsia="en-GB"/>
         </w:rPr>
-        <w:t xml:space="preserve">The player can deduce which cards other players may have and choose what to play accordingly. For example, if the player knows the opponent has a certain card they can accuse </w:t>
-      </w:r>
-      <w:proofErr w:type="spellStart"/>
-      <w:r>
-        <w:rPr>
-          <w:rFonts w:ascii="Courier New" w:eastAsia="Times New Roman" w:hAnsi="Courier New" w:cs="Courier New"/>
-          <w:color w:val="000000"/>
-          <w:sz w:val="20"/>
-          <w:szCs w:val="20"/>
-          <w:lang w:eastAsia="en-GB"/>
-        </w:rPr>
-        <w:t>the</w:t>
-      </w:r>
-      <w:proofErr w:type="spellEnd"/>
-      <w:r>
-        <w:rPr>
-          <w:rFonts w:ascii="Courier New" w:eastAsia="Times New Roman" w:hAnsi="Courier New" w:cs="Courier New"/>
-          <w:color w:val="000000"/>
-          <w:sz w:val="20"/>
-          <w:szCs w:val="20"/>
-          <w:lang w:eastAsia="en-GB"/>
-        </w:rPr>
-        <w:t xml:space="preserve"> opponent of being that card with a guard, challenge them with a baron to make them go out. They may, however, decide to use a low ranked card at a time when they won’t necessarily help in order to keep their higher ranked card.</w:t>
+        <w:t>The player can deduce which cards other players may have and choose what to play accordingly. For example, if the player knows the opponent has a certain card they can accuse the opponent of being that card with a guard, challenge them with a baron to make them go out. They may, however, decide to use a low ranked card at a time when they won’t necessarily help in order to keep their higher ranked card.</w:t>
       </w:r>
     </w:p>
     <w:p>
@@ -2260,10 +2250,7 @@
         <w:pStyle w:val="Subtitle"/>
       </w:pPr>
       <w:r>
-        <w:t>--Documented Design</w:t>
-      </w:r>
-      <w:r>
-        <w:t>--</w:t>
+        <w:t>--Documented Design--</w:t>
       </w:r>
     </w:p>
     <w:p>
@@ -2277,7 +2264,616 @@
           <w:rFonts w:ascii="Courier New" w:hAnsi="Courier New" w:cs="Courier New"/>
         </w:rPr>
         <w:lastRenderedPageBreak/>
+        <w:t>Firstly, an important note about Unity.</w:t>
+      </w:r>
+    </w:p>
+    <w:p>
+      <w:pPr>
+        <w:rPr>
+          <w:rFonts w:ascii="Courier New" w:hAnsi="Courier New" w:cs="Courier New"/>
+        </w:rPr>
+      </w:pPr>
+      <w:r>
+        <w:rPr>
+          <w:rFonts w:ascii="Courier New" w:hAnsi="Courier New" w:cs="Courier New"/>
+        </w:rPr>
+        <w:t>Sometimes</w:t>
+      </w:r>
+      <w:r>
+        <w:rPr>
+          <w:rFonts w:ascii="Courier New" w:hAnsi="Courier New" w:cs="Courier New"/>
+        </w:rPr>
+        <w:t xml:space="preserve"> to refer to methods in classes, that have been separated into different scripts, it is necessary to refer to them by their GameObject first. This is because Unity has everything split into GameObjects in a main Scene. This behaves the same as scripts in a project in a Visual Studio .NET console program just with a few extra lines of set up.</w:t>
+      </w:r>
+    </w:p>
+    <w:p>
+      <w:pPr>
+        <w:rPr>
+          <w:rFonts w:ascii="Courier New" w:hAnsi="Courier New" w:cs="Courier New"/>
+        </w:rPr>
+      </w:pPr>
+    </w:p>
+    <w:p>
+      <w:pPr>
+        <w:rPr>
+          <w:rFonts w:ascii="Courier New" w:hAnsi="Courier New" w:cs="Courier New"/>
+        </w:rPr>
+      </w:pPr>
+      <w:r>
+        <w:rPr>
+          <w:rFonts w:ascii="Courier New" w:hAnsi="Courier New" w:cs="Courier New"/>
+        </w:rPr>
         <w:t>The first code implemented is the code for the cards which the game revolves about.</w:t>
+      </w:r>
+    </w:p>
+    <w:p>
+      <w:pPr>
+        <w:rPr>
+          <w:rFonts w:ascii="Courier New" w:hAnsi="Courier New" w:cs="Courier New"/>
+        </w:rPr>
+      </w:pPr>
+      <w:r>
+        <w:rPr>
+          <w:rFonts w:ascii="Courier New" w:hAnsi="Courier New" w:cs="Courier New"/>
+        </w:rPr>
+        <w:t>The initial plan was to create a card GameObject and a behaviour script that would communicate with other scripts, but turned out too complex and not the best solution.</w:t>
+      </w:r>
+    </w:p>
+    <w:p>
+      <w:pPr>
+        <w:rPr>
+          <w:rFonts w:ascii="Courier New" w:hAnsi="Courier New" w:cs="Courier New"/>
+        </w:rPr>
+      </w:pPr>
+      <w:r>
+        <w:rPr>
+          <w:rFonts w:ascii="Courier New" w:hAnsi="Courier New" w:cs="Courier New"/>
+        </w:rPr>
+        <w:t>A</w:t>
+      </w:r>
+      <w:r>
+        <w:rPr>
+          <w:rFonts w:ascii="Courier New" w:hAnsi="Courier New" w:cs="Courier New"/>
+        </w:rPr>
+        <w:t xml:space="preserve"> </w:t>
+      </w:r>
+      <w:r>
+        <w:rPr>
+          <w:rFonts w:ascii="Courier New" w:hAnsi="Courier New" w:cs="Courier New"/>
+        </w:rPr>
+        <w:t>namespace</w:t>
+      </w:r>
+      <w:r>
+        <w:rPr>
+          <w:rFonts w:ascii="Courier New" w:hAnsi="Courier New" w:cs="Courier New"/>
+        </w:rPr>
+        <w:t xml:space="preserve"> called manager</w:t>
+      </w:r>
+      <w:r>
+        <w:rPr>
+          <w:rFonts w:ascii="Courier New" w:hAnsi="Courier New" w:cs="Courier New"/>
+        </w:rPr>
+        <w:t xml:space="preserve"> was created to put classes, methods and functions</w:t>
+      </w:r>
+      <w:r>
+        <w:rPr>
+          <w:rFonts w:ascii="Courier New" w:hAnsi="Courier New" w:cs="Courier New"/>
+        </w:rPr>
+        <w:t xml:space="preserve"> in and used by a central game script that will create instances of objects and process the event system. </w:t>
+      </w:r>
+    </w:p>
+    <w:p>
+      <w:pPr>
+        <w:rPr>
+          <w:rFonts w:ascii="Courier New" w:hAnsi="Courier New" w:cs="Courier New"/>
+        </w:rPr>
+      </w:pPr>
+    </w:p>
+    <w:p>
+      <w:pPr>
+        <w:rPr>
+          <w:rFonts w:ascii="Courier New" w:hAnsi="Courier New" w:cs="Courier New"/>
+        </w:rPr>
+      </w:pPr>
+      <w:r>
+        <w:rPr>
+          <w:rFonts w:ascii="Courier New" w:hAnsi="Courier New" w:cs="Courier New"/>
+        </w:rPr>
+        <w:t>A main Card class was made with its value, name</w:t>
+      </w:r>
+      <w:r>
+        <w:rPr>
+          <w:rFonts w:ascii="Courier New" w:hAnsi="Courier New" w:cs="Courier New"/>
+        </w:rPr>
+        <w:t>, type</w:t>
+      </w:r>
+      <w:r>
+        <w:rPr>
+          <w:rFonts w:ascii="Courier New" w:hAnsi="Courier New" w:cs="Courier New"/>
+        </w:rPr>
+        <w:t xml:space="preserve"> and description that will be used by the game. It has three virtual methods that should occur once it has been drawn, when it is played and when it should be discarded. 8 subclasses inherit Card’s variables and override the necessary virtual methods based on the effect that the card should have.</w:t>
+      </w:r>
+    </w:p>
+    <w:p>
+      <w:pPr>
+        <w:rPr>
+          <w:rFonts w:ascii="Courier New" w:hAnsi="Courier New" w:cs="Courier New"/>
+        </w:rPr>
+      </w:pPr>
+      <w:r>
+        <w:rPr>
+          <w:rFonts w:ascii="Courier New" w:hAnsi="Courier New" w:cs="Courier New"/>
+        </w:rPr>
+        <w:t>First the GuardCard is given value &lt;- 1 and should override the Play() function to:</w:t>
+      </w:r>
+    </w:p>
+    <w:p>
+      <w:pPr>
+        <w:rPr>
+          <w:rFonts w:ascii="Courier New" w:hAnsi="Courier New" w:cs="Courier New"/>
+        </w:rPr>
+      </w:pPr>
+      <w:r>
+        <w:rPr>
+          <w:rFonts w:ascii="Courier New" w:hAnsi="Courier New" w:cs="Courier New"/>
+        </w:rPr>
+        <w:t xml:space="preserve">Function Play (Player </w:t>
+      </w:r>
+      <w:r>
+        <w:rPr>
+          <w:rFonts w:ascii="Courier New" w:hAnsi="Courier New" w:cs="Courier New"/>
+        </w:rPr>
+        <w:t>challenger</w:t>
+      </w:r>
+      <w:r>
+        <w:rPr>
+          <w:rFonts w:ascii="Courier New" w:hAnsi="Courier New" w:cs="Courier New"/>
+        </w:rPr>
+        <w:t>)</w:t>
+      </w:r>
+    </w:p>
+    <w:p>
+      <w:pPr>
+        <w:rPr>
+          <w:rFonts w:ascii="Courier New" w:hAnsi="Courier New" w:cs="Courier New"/>
+        </w:rPr>
+      </w:pPr>
+      <w:r>
+        <w:rPr>
+          <w:rFonts w:ascii="Courier New" w:hAnsi="Courier New" w:cs="Courier New"/>
+        </w:rPr>
+        <w:tab/>
+        <w:t>Set Player challenged to an opponent chosen by the challenger</w:t>
+      </w:r>
+    </w:p>
+    <w:p>
+      <w:pPr>
+        <w:rPr>
+          <w:rFonts w:ascii="Courier New" w:hAnsi="Courier New" w:cs="Courier New"/>
+        </w:rPr>
+      </w:pPr>
+      <w:r>
+        <w:rPr>
+          <w:rFonts w:ascii="Courier New" w:hAnsi="Courier New" w:cs="Courier New"/>
+        </w:rPr>
+        <w:tab/>
+        <w:t xml:space="preserve">Set string ‘guess’ to a type of card </w:t>
+      </w:r>
+      <w:r>
+        <w:rPr>
+          <w:rFonts w:ascii="Courier New" w:hAnsi="Courier New" w:cs="Courier New"/>
+        </w:rPr>
+        <w:t>chosen</w:t>
+      </w:r>
+      <w:r>
+        <w:rPr>
+          <w:rFonts w:ascii="Courier New" w:hAnsi="Courier New" w:cs="Courier New"/>
+        </w:rPr>
+        <w:t xml:space="preserve"> by the </w:t>
+      </w:r>
+      <w:r>
+        <w:rPr>
+          <w:rFonts w:ascii="Courier New" w:hAnsi="Courier New" w:cs="Courier New"/>
+        </w:rPr>
+        <w:t>challenger</w:t>
+      </w:r>
+    </w:p>
+    <w:p>
+      <w:pPr>
+        <w:rPr>
+          <w:rFonts w:ascii="Courier New" w:hAnsi="Courier New" w:cs="Courier New"/>
+        </w:rPr>
+      </w:pPr>
+      <w:r>
+        <w:rPr>
+          <w:rFonts w:ascii="Courier New" w:hAnsi="Courier New" w:cs="Courier New"/>
+        </w:rPr>
+        <w:tab/>
+        <w:t>If the challenged’s card type matches the string ‘guess’ then</w:t>
+      </w:r>
+    </w:p>
+    <w:p>
+      <w:pPr>
+        <w:rPr>
+          <w:rFonts w:ascii="Courier New" w:hAnsi="Courier New" w:cs="Courier New"/>
+        </w:rPr>
+      </w:pPr>
+      <w:r>
+        <w:rPr>
+          <w:rFonts w:ascii="Courier New" w:hAnsi="Courier New" w:cs="Courier New"/>
+        </w:rPr>
+        <w:tab/>
+      </w:r>
+      <w:r>
+        <w:rPr>
+          <w:rFonts w:ascii="Courier New" w:hAnsi="Courier New" w:cs="Courier New"/>
+        </w:rPr>
+        <w:tab/>
+        <w:t>Tell the challenger they were correct</w:t>
+      </w:r>
+    </w:p>
+    <w:p>
+      <w:pPr>
+        <w:rPr>
+          <w:rFonts w:ascii="Courier New" w:hAnsi="Courier New" w:cs="Courier New"/>
+        </w:rPr>
+      </w:pPr>
+      <w:r>
+        <w:rPr>
+          <w:rFonts w:ascii="Courier New" w:hAnsi="Courier New" w:cs="Courier New"/>
+        </w:rPr>
+        <w:tab/>
+      </w:r>
+      <w:r>
+        <w:rPr>
+          <w:rFonts w:ascii="Courier New" w:hAnsi="Courier New" w:cs="Courier New"/>
+        </w:rPr>
+        <w:tab/>
+        <w:t>Take out the challenged player</w:t>
+      </w:r>
+    </w:p>
+    <w:p>
+      <w:pPr>
+        <w:rPr>
+          <w:rFonts w:ascii="Courier New" w:hAnsi="Courier New" w:cs="Courier New"/>
+        </w:rPr>
+      </w:pPr>
+      <w:r>
+        <w:rPr>
+          <w:rFonts w:ascii="Courier New" w:hAnsi="Courier New" w:cs="Courier New"/>
+        </w:rPr>
+        <w:tab/>
+        <w:t>Else</w:t>
+      </w:r>
+    </w:p>
+    <w:p>
+      <w:pPr>
+        <w:rPr>
+          <w:rFonts w:ascii="Courier New" w:hAnsi="Courier New" w:cs="Courier New"/>
+        </w:rPr>
+      </w:pPr>
+      <w:r>
+        <w:rPr>
+          <w:rFonts w:ascii="Courier New" w:hAnsi="Courier New" w:cs="Courier New"/>
+        </w:rPr>
+        <w:tab/>
+      </w:r>
+      <w:r>
+        <w:rPr>
+          <w:rFonts w:ascii="Courier New" w:hAnsi="Courier New" w:cs="Courier New"/>
+        </w:rPr>
+        <w:tab/>
+        <w:t>Tell the challenger they were wrong</w:t>
+      </w:r>
+    </w:p>
+    <w:p>
+      <w:pPr>
+        <w:rPr>
+          <w:rFonts w:ascii="Courier New" w:hAnsi="Courier New" w:cs="Courier New"/>
+        </w:rPr>
+      </w:pPr>
+      <w:r>
+        <w:rPr>
+          <w:rFonts w:ascii="Courier New" w:hAnsi="Courier New" w:cs="Courier New"/>
+        </w:rPr>
+        <w:tab/>
+        <w:t>End the If statement</w:t>
+      </w:r>
+    </w:p>
+    <w:p>
+      <w:pPr>
+        <w:rPr>
+          <w:rFonts w:ascii="Courier New" w:hAnsi="Courier New" w:cs="Courier New"/>
+        </w:rPr>
+      </w:pPr>
+      <w:r>
+        <w:rPr>
+          <w:rFonts w:ascii="Courier New" w:hAnsi="Courier New" w:cs="Courier New"/>
+        </w:rPr>
+        <w:t>End of Function</w:t>
+      </w:r>
+    </w:p>
+    <w:p>
+      <w:pPr>
+        <w:rPr>
+          <w:rFonts w:ascii="Courier New" w:hAnsi="Courier New" w:cs="Courier New"/>
+        </w:rPr>
+      </w:pPr>
+      <w:r>
+        <w:rPr>
+          <w:rFonts w:ascii="Courier New" w:hAnsi="Courier New" w:cs="Courier New"/>
+        </w:rPr>
+        <w:t>The PriestCard is given value &lt;- 2 and should override the Play() function to:</w:t>
+      </w:r>
+    </w:p>
+    <w:p>
+      <w:pPr>
+        <w:rPr>
+          <w:rFonts w:ascii="Courier New" w:hAnsi="Courier New" w:cs="Courier New"/>
+        </w:rPr>
+      </w:pPr>
+      <w:r>
+        <w:rPr>
+          <w:rFonts w:ascii="Courier New" w:hAnsi="Courier New" w:cs="Courier New"/>
+        </w:rPr>
+        <w:t>Function Play (Player challenger)</w:t>
+      </w:r>
+    </w:p>
+    <w:p>
+      <w:pPr>
+        <w:rPr>
+          <w:rFonts w:ascii="Courier New" w:hAnsi="Courier New" w:cs="Courier New"/>
+        </w:rPr>
+      </w:pPr>
+      <w:r>
+        <w:rPr>
+          <w:rFonts w:ascii="Courier New" w:hAnsi="Courier New" w:cs="Courier New"/>
+        </w:rPr>
+        <w:tab/>
+      </w:r>
+      <w:r>
+        <w:rPr>
+          <w:rFonts w:ascii="Courier New" w:hAnsi="Courier New" w:cs="Courier New"/>
+        </w:rPr>
+        <w:t xml:space="preserve">Set Player </w:t>
+      </w:r>
+      <w:r>
+        <w:rPr>
+          <w:rFonts w:ascii="Courier New" w:hAnsi="Courier New" w:cs="Courier New"/>
+        </w:rPr>
+        <w:t>challenged</w:t>
+      </w:r>
+      <w:r>
+        <w:rPr>
+          <w:rFonts w:ascii="Courier New" w:hAnsi="Courier New" w:cs="Courier New"/>
+        </w:rPr>
+        <w:t xml:space="preserve"> to an opponent </w:t>
+      </w:r>
+      <w:r>
+        <w:rPr>
+          <w:rFonts w:ascii="Courier New" w:hAnsi="Courier New" w:cs="Courier New"/>
+        </w:rPr>
+        <w:t>chosen</w:t>
+      </w:r>
+      <w:r>
+        <w:rPr>
+          <w:rFonts w:ascii="Courier New" w:hAnsi="Courier New" w:cs="Courier New"/>
+        </w:rPr>
+        <w:t xml:space="preserve"> by the </w:t>
+      </w:r>
+      <w:r>
+        <w:rPr>
+          <w:rFonts w:ascii="Courier New" w:hAnsi="Courier New" w:cs="Courier New"/>
+        </w:rPr>
+        <w:t>challenger</w:t>
+      </w:r>
+    </w:p>
+    <w:p>
+      <w:pPr>
+        <w:rPr>
+          <w:rFonts w:ascii="Courier New" w:hAnsi="Courier New" w:cs="Courier New"/>
+        </w:rPr>
+      </w:pPr>
+      <w:r>
+        <w:rPr>
+          <w:rFonts w:ascii="Courier New" w:hAnsi="Courier New" w:cs="Courier New"/>
+        </w:rPr>
+        <w:lastRenderedPageBreak/>
+        <w:tab/>
+        <w:t>Tell challenger the opponent’s card type</w:t>
+      </w:r>
+    </w:p>
+    <w:p>
+      <w:pPr>
+        <w:rPr>
+          <w:rFonts w:ascii="Courier New" w:hAnsi="Courier New" w:cs="Courier New"/>
+        </w:rPr>
+      </w:pPr>
+      <w:r>
+        <w:rPr>
+          <w:rFonts w:ascii="Courier New" w:hAnsi="Courier New" w:cs="Courier New"/>
+        </w:rPr>
+        <w:t>End of Function</w:t>
+      </w:r>
+    </w:p>
+    <w:p>
+      <w:pPr>
+        <w:rPr>
+          <w:rFonts w:ascii="Courier New" w:hAnsi="Courier New" w:cs="Courier New"/>
+        </w:rPr>
+      </w:pPr>
+      <w:r>
+        <w:rPr>
+          <w:rFonts w:ascii="Courier New" w:hAnsi="Courier New" w:cs="Courier New"/>
+        </w:rPr>
+        <w:t>The</w:t>
+      </w:r>
+      <w:r>
+        <w:rPr>
+          <w:rFonts w:ascii="Courier New" w:hAnsi="Courier New" w:cs="Courier New"/>
+        </w:rPr>
+        <w:t xml:space="preserve"> BaronCard is given value &lt;- 3 and overrides the Play() function to:</w:t>
+      </w:r>
+    </w:p>
+    <w:p>
+      <w:pPr>
+        <w:rPr>
+          <w:rFonts w:ascii="Courier New" w:hAnsi="Courier New" w:cs="Courier New"/>
+        </w:rPr>
+      </w:pPr>
+      <w:r>
+        <w:rPr>
+          <w:rFonts w:ascii="Courier New" w:hAnsi="Courier New" w:cs="Courier New"/>
+        </w:rPr>
+        <w:t>Function Play (Player challenger)</w:t>
+      </w:r>
+    </w:p>
+    <w:p>
+      <w:pPr>
+        <w:rPr>
+          <w:rFonts w:ascii="Courier New" w:hAnsi="Courier New" w:cs="Courier New"/>
+        </w:rPr>
+      </w:pPr>
+      <w:r>
+        <w:rPr>
+          <w:rFonts w:ascii="Courier New" w:hAnsi="Courier New" w:cs="Courier New"/>
+        </w:rPr>
+        <w:tab/>
+      </w:r>
+      <w:r>
+        <w:rPr>
+          <w:rFonts w:ascii="Courier New" w:hAnsi="Courier New" w:cs="Courier New"/>
+        </w:rPr>
+        <w:t>Set Player challenged to an opponent chosen by the challenger</w:t>
+      </w:r>
+    </w:p>
+    <w:p>
+      <w:pPr>
+        <w:rPr>
+          <w:rFonts w:ascii="Courier New" w:hAnsi="Courier New" w:cs="Courier New"/>
+        </w:rPr>
+      </w:pPr>
+      <w:r>
+        <w:rPr>
+          <w:rFonts w:ascii="Courier New" w:hAnsi="Courier New" w:cs="Courier New"/>
+        </w:rPr>
+        <w:tab/>
+        <w:t>If challenger’s card’s value is greater than that of challenged then</w:t>
+      </w:r>
+    </w:p>
+    <w:p>
+      <w:pPr>
+        <w:rPr>
+          <w:rFonts w:ascii="Courier New" w:hAnsi="Courier New" w:cs="Courier New"/>
+        </w:rPr>
+      </w:pPr>
+      <w:r>
+        <w:rPr>
+          <w:rFonts w:ascii="Courier New" w:hAnsi="Courier New" w:cs="Courier New"/>
+        </w:rPr>
+        <w:tab/>
+      </w:r>
+      <w:r>
+        <w:rPr>
+          <w:rFonts w:ascii="Courier New" w:hAnsi="Courier New" w:cs="Courier New"/>
+        </w:rPr>
+        <w:tab/>
+        <w:t>Take out the challenged player</w:t>
+      </w:r>
+    </w:p>
+    <w:p>
+      <w:pPr>
+        <w:rPr>
+          <w:rFonts w:ascii="Courier New" w:hAnsi="Courier New" w:cs="Courier New"/>
+        </w:rPr>
+      </w:pPr>
+      <w:r>
+        <w:rPr>
+          <w:rFonts w:ascii="Courier New" w:hAnsi="Courier New" w:cs="Courier New"/>
+        </w:rPr>
+        <w:tab/>
+        <w:t>Else the challenger’s card’s values is less than that of challenged then</w:t>
+      </w:r>
+    </w:p>
+    <w:p>
+      <w:pPr>
+        <w:rPr>
+          <w:rFonts w:ascii="Courier New" w:hAnsi="Courier New" w:cs="Courier New"/>
+        </w:rPr>
+      </w:pPr>
+      <w:r>
+        <w:rPr>
+          <w:rFonts w:ascii="Courier New" w:hAnsi="Courier New" w:cs="Courier New"/>
+        </w:rPr>
+        <w:tab/>
+      </w:r>
+      <w:r>
+        <w:rPr>
+          <w:rFonts w:ascii="Courier New" w:hAnsi="Courier New" w:cs="Courier New"/>
+        </w:rPr>
+        <w:tab/>
+        <w:t>Take out the challenger</w:t>
+      </w:r>
+    </w:p>
+    <w:p>
+      <w:pPr>
+        <w:rPr>
+          <w:rFonts w:ascii="Courier New" w:hAnsi="Courier New" w:cs="Courier New"/>
+        </w:rPr>
+      </w:pPr>
+      <w:r>
+        <w:rPr>
+          <w:rFonts w:ascii="Courier New" w:hAnsi="Courier New" w:cs="Courier New"/>
+        </w:rPr>
+        <w:tab/>
+        <w:t>Else</w:t>
+      </w:r>
+    </w:p>
+    <w:p>
+      <w:pPr>
+        <w:rPr>
+          <w:rFonts w:ascii="Courier New" w:hAnsi="Courier New" w:cs="Courier New"/>
+        </w:rPr>
+      </w:pPr>
+      <w:r>
+        <w:rPr>
+          <w:rFonts w:ascii="Courier New" w:hAnsi="Courier New" w:cs="Courier New"/>
+        </w:rPr>
+        <w:tab/>
+      </w:r>
+      <w:r>
+        <w:rPr>
+          <w:rFonts w:ascii="Courier New" w:hAnsi="Courier New" w:cs="Courier New"/>
+        </w:rPr>
+        <w:tab/>
+        <w:t>Tell both players that they have the same type of card</w:t>
+      </w:r>
+    </w:p>
+    <w:p>
+      <w:pPr>
+        <w:rPr>
+          <w:rFonts w:ascii="Courier New" w:hAnsi="Courier New" w:cs="Courier New"/>
+        </w:rPr>
+      </w:pPr>
+      <w:r>
+        <w:rPr>
+          <w:rFonts w:ascii="Courier New" w:hAnsi="Courier New" w:cs="Courier New"/>
+        </w:rPr>
+        <w:tab/>
+        <w:t>End od if statement</w:t>
+      </w:r>
+    </w:p>
+    <w:p>
+      <w:pPr>
+        <w:rPr>
+          <w:rFonts w:ascii="Courier New" w:hAnsi="Courier New" w:cs="Courier New"/>
+        </w:rPr>
+      </w:pPr>
+      <w:r>
+        <w:rPr>
+          <w:rFonts w:ascii="Courier New" w:hAnsi="Courier New" w:cs="Courier New"/>
+        </w:rPr>
+        <w:t>End of Function</w:t>
       </w:r>
     </w:p>
     <w:sectPr>
@@ -2413,6 +3009,7 @@
     <w:lsdException w:name="HTML Sample" w:semiHidden="1" w:unhideWhenUsed="1"/>
     <w:lsdException w:name="HTML Typewriter" w:semiHidden="1" w:unhideWhenUsed="1"/>
     <w:lsdException w:name="HTML Variable" w:semiHidden="1" w:unhideWhenUsed="1"/>
+    <w:lsdException w:name="Normal Table" w:semiHidden="1" w:unhideWhenUsed="1"/>
     <w:lsdException w:name="annotation subject" w:semiHidden="1" w:unhideWhenUsed="1"/>
     <w:lsdException w:name="No List" w:semiHidden="1" w:unhideWhenUsed="1"/>
     <w:lsdException w:name="Outline List 1" w:semiHidden="1" w:unhideWhenUsed="1"/>
@@ -2459,8 +3056,10 @@
     <w:lsdException w:name="Table Subtle 2" w:semiHidden="1" w:unhideWhenUsed="1"/>
     <w:lsdException w:name="Table Web 1" w:semiHidden="1" w:unhideWhenUsed="1"/>
     <w:lsdException w:name="Table Web 2" w:semiHidden="1" w:unhideWhenUsed="1"/>
+    <w:lsdException w:name="Table Web 3" w:semiHidden="1" w:unhideWhenUsed="1"/>
     <w:lsdException w:name="Balloon Text" w:semiHidden="1" w:unhideWhenUsed="1"/>
     <w:lsdException w:name="Table Grid" w:uiPriority="39"/>
+    <w:lsdException w:name="Table Theme" w:semiHidden="1" w:unhideWhenUsed="1"/>
     <w:lsdException w:name="Placeholder Text" w:semiHidden="1"/>
     <w:lsdException w:name="No Spacing" w:uiPriority="1" w:qFormat="1"/>
     <w:lsdException w:name="Light Shading" w:uiPriority="60"/>
@@ -2804,16 +3403,19 @@
     <w:link w:val="SubtitleChar"/>
     <w:uiPriority w:val="11"/>
     <w:qFormat/>
-    <w:rsid w:val="00A04BE6"/>
+    <w:rsid w:val="007D5C30"/>
     <w:pPr>
       <w:numPr>
         <w:ilvl w:val="1"/>
       </w:numPr>
     </w:pPr>
     <w:rPr>
-      <w:rFonts w:eastAsiaTheme="minorEastAsia"/>
+      <w:rFonts w:ascii="Courier New" w:eastAsia="Times New Roman" w:hAnsi="Courier New" w:cs="Courier New"/>
       <w:color w:val="5A5A5A" w:themeColor="text1" w:themeTint="A5"/>
       <w:spacing w:val="15"/>
+      <w:sz w:val="32"/>
+      <w:szCs w:val="32"/>
+      <w:lang w:eastAsia="en-GB"/>
     </w:rPr>
   </w:style>
   <w:style w:type="character" w:customStyle="1" w:styleId="SubtitleChar">
@@ -2821,11 +3423,14 @@
     <w:basedOn w:val="DefaultParagraphFont"/>
     <w:link w:val="Subtitle"/>
     <w:uiPriority w:val="11"/>
-    <w:rsid w:val="00A04BE6"/>
+    <w:rsid w:val="007D5C30"/>
     <w:rPr>
-      <w:rFonts w:eastAsiaTheme="minorEastAsia"/>
+      <w:rFonts w:ascii="Courier New" w:eastAsia="Times New Roman" w:hAnsi="Courier New" w:cs="Courier New"/>
       <w:color w:val="5A5A5A" w:themeColor="text1" w:themeTint="A5"/>
       <w:spacing w:val="15"/>
+      <w:sz w:val="32"/>
+      <w:szCs w:val="32"/>
+      <w:lang w:eastAsia="en-GB"/>
     </w:rPr>
   </w:style>
 </w:styles>

</xml_diff>